<commit_message>
Ebay recommender system: added reverse engineering section
</commit_message>
<xml_diff>
--- a/Classes/DATA 607/Data Science in context presentation/context-presentation.docx
+++ b/Classes/DATA 607/Data Science in context presentation/context-presentation.docx
@@ -45,15 +45,7 @@
         <w:rPr>
           <w:b/>
         </w:rPr>
-        <w:t xml:space="preserve"> of writ</w:t>
-      </w:r>
-      <w:bookmarkStart w:id="0" w:name="_GoBack"/>
-      <w:bookmarkEnd w:id="0"/>
-      <w:r>
-        <w:rPr>
-          <w:b/>
-        </w:rPr>
-        <w:t>ten expression or</w:t>
+        <w:t xml:space="preserve"> of written expression or</w:t>
       </w:r>
       <w:r>
         <w:rPr>
@@ -249,6 +241,11 @@
     </w:p>
     <w:p>
       <w:pPr>
+        <w:pStyle w:val="ListParagraph"/>
+      </w:pPr>
+    </w:p>
+    <w:p>
+      <w:pPr>
         <w:rPr>
           <w:b/>
           <w:color w:val="C00000"/>
@@ -358,94 +355,413 @@
         <w:rPr>
           <w:b/>
         </w:rPr>
+        <w:lastRenderedPageBreak/>
         <w:t>Google:</w:t>
       </w:r>
     </w:p>
     <w:p>
       <w:r>
+        <w:t>Google first began showing review stars with a localized search at the end of 2010. At that time, it was aggregating reviews from other sites:</w:t>
+      </w:r>
+    </w:p>
+    <w:p>
+      <w:r>
+        <w:t>::: Picture 1</w:t>
+      </w:r>
+    </w:p>
+    <w:p>
+      <w:r>
+        <w:t>In a span of a few short years, it</w:t>
+      </w:r>
+      <w:r>
+        <w:t xml:space="preserve"> ha</w:t>
+      </w:r>
+      <w:r>
+        <w:t>s leaped over Yelp, acquired Zagat, and shifted its focus from aggregating reviews to hosting its own. That shift has paid off tremendously, and affected the entire online review ecosystem.</w:t>
+      </w:r>
+    </w:p>
+    <w:p>
+      <w:r>
+        <w:t>::</w:t>
+      </w:r>
+      <w:proofErr w:type="gramStart"/>
+      <w:r>
+        <w:t>:Picture2</w:t>
+      </w:r>
+      <w:proofErr w:type="gramEnd"/>
+    </w:p>
+    <w:p>
+      <w:r>
+        <w:t>According to ReviewTrackers’ data, 63.6 percent of consumers say they are likely to check reviews on Google before visiting a business — more than any other review site.</w:t>
+      </w:r>
+    </w:p>
+    <w:p>
+      <w:r>
+        <w:t>Google has quickly become the</w:t>
+      </w:r>
+      <w:r>
+        <w:t xml:space="preserve"> major force in online reviews, while Yelp is now ranked second at 45.18 percent, followed by TripAdvisor and Facebook.</w:t>
+      </w:r>
+    </w:p>
+    <w:p>
+      <w:r>
+        <w:t>What’s</w:t>
+      </w:r>
+      <w:r>
+        <w:t xml:space="preserve"> interesting about Google reviews — and what makes them dif</w:t>
+      </w:r>
+      <w:r>
+        <w:t>ferent — is that Google search algorithm p</w:t>
+      </w:r>
+      <w:r>
+        <w:t>redicts you’re looking for something nearby and shows you businesses and locations in your vicinity. This accounts for a third of all searches.</w:t>
+      </w:r>
+      <w:r>
+        <w:t xml:space="preserve"> M</w:t>
+      </w:r>
+      <w:r>
+        <w:t>ost website traf</w:t>
+      </w:r>
+      <w:r>
+        <w:t>fic comes through Google, therefore, Google</w:t>
+      </w:r>
+      <w:r>
+        <w:t xml:space="preserve"> effectively </w:t>
+      </w:r>
+      <w:r>
+        <w:t>pre-empts</w:t>
+      </w:r>
+      <w:r>
+        <w:t xml:space="preserve"> other review sites by showing its own star ratings to users before they can click through to </w:t>
+      </w:r>
+      <w:r>
+        <w:t>their search result. This means that</w:t>
+      </w:r>
+      <w:r>
+        <w:t xml:space="preserve"> Google has effectively cut in line, jumping ahead of the major players in the review industry.</w:t>
+      </w:r>
+    </w:p>
+    <w:p>
+      <w:r>
+        <w:t>The takeaway for businesses is clear: almost two-thirds of consumers are saying they’re most likely to check Google reviews, so make sure you’ve claimed your Google My Business listing and are actively watching those reviews for every location of your business.</w:t>
+      </w:r>
+    </w:p>
+    <w:p>
+      <w:pPr>
+        <w:rPr>
+          <w:b/>
+          <w:color w:val="C00000"/>
+          <w:sz w:val="16"/>
+          <w:szCs w:val="16"/>
+          <w:lang w:val="en-US"/>
+        </w:rPr>
+      </w:pPr>
+    </w:p>
+    <w:p>
+      <w:pPr>
+        <w:rPr>
+          <w:b/>
+          <w:color w:val="C00000"/>
+        </w:rPr>
+      </w:pPr>
+      <w:r>
+        <w:rPr>
+          <w:b/>
+          <w:color w:val="C00000"/>
+          <w:lang w:val="en-US"/>
+        </w:rPr>
+        <w:t>Traditional Non-review sites coming out strong</w:t>
+      </w:r>
+    </w:p>
+    <w:p>
+      <w:pPr>
+        <w:pStyle w:val="ListParagraph"/>
+        <w:numPr>
+          <w:ilvl w:val="0"/>
+          <w:numId w:val="2"/>
+        </w:numPr>
+        <w:rPr>
+          <w:lang w:val="en-US"/>
+        </w:rPr>
+      </w:pPr>
+      <w:r>
+        <w:rPr>
+          <w:lang w:val="en-US"/>
+        </w:rPr>
+        <w:t>Consumers are more likely to look on to Google when searching for goods/services but most importantly, they are more likely to leave reviews on Google</w:t>
+      </w:r>
+    </w:p>
+    <w:p>
+      <w:pPr>
+        <w:pStyle w:val="ListParagraph"/>
+        <w:numPr>
+          <w:ilvl w:val="0"/>
+          <w:numId w:val="2"/>
+        </w:numPr>
+        <w:rPr>
+          <w:lang w:val="en-US"/>
+        </w:rPr>
+      </w:pPr>
+      <w:r>
+        <w:rPr>
+          <w:lang w:val="en-US"/>
+        </w:rPr>
+        <w:t>Over half of a business location’s reviews were on Google and Facebook in 2017 and this keeps growing</w:t>
+      </w:r>
+    </w:p>
+    <w:p>
+      <w:pPr>
+        <w:pStyle w:val="ListParagraph"/>
+        <w:numPr>
+          <w:ilvl w:val="0"/>
+          <w:numId w:val="2"/>
+        </w:numPr>
+        <w:rPr>
+          <w:lang w:val="en-US"/>
+        </w:rPr>
+      </w:pPr>
+      <w:r>
+        <w:rPr>
+          <w:lang w:val="en-US"/>
+        </w:rPr>
+        <w:t xml:space="preserve">In the span of a few years, reviews have found a bigger home on </w:t>
+      </w:r>
+      <w:r>
+        <w:rPr>
+          <w:lang w:val="en-US"/>
+        </w:rPr>
+        <w:t>Facebook</w:t>
+      </w:r>
+      <w:r>
+        <w:rPr>
+          <w:lang w:val="en-US"/>
+        </w:rPr>
+        <w:t xml:space="preserve"> and Google than they had on review-only sites like Yelp or TripAdvisor. </w:t>
+      </w:r>
+      <w:r>
+        <w:rPr>
+          <w:lang w:val="en-US"/>
+        </w:rPr>
+        <w:t>This implies that</w:t>
+      </w:r>
+      <w:r>
+        <w:rPr>
+          <w:lang w:val="en-US"/>
+        </w:rPr>
+        <w:t xml:space="preserve"> consumers </w:t>
+      </w:r>
+      <w:r>
+        <w:rPr>
+          <w:lang w:val="en-US"/>
+        </w:rPr>
+        <w:t xml:space="preserve">could hardly </w:t>
+      </w:r>
+      <w:r>
+        <w:rPr>
+          <w:lang w:val="en-US"/>
+        </w:rPr>
+        <w:t xml:space="preserve">do </w:t>
+      </w:r>
+      <w:r>
+        <w:rPr>
+          <w:lang w:val="en-US"/>
+        </w:rPr>
+        <w:t>any research about a brand before immediately running into reviews</w:t>
+      </w:r>
+      <w:r>
+        <w:rPr>
+          <w:lang w:val="en-US"/>
+        </w:rPr>
+        <w:t xml:space="preserve"> about the brand</w:t>
+      </w:r>
+      <w:r>
+        <w:rPr>
+          <w:lang w:val="en-US"/>
+        </w:rPr>
+        <w:t>.</w:t>
+      </w:r>
+      <w:r>
+        <w:rPr>
+          <w:lang w:val="en-US"/>
+        </w:rPr>
+        <w:t xml:space="preserve"> This </w:t>
+      </w:r>
+      <w:r>
+        <w:rPr>
+          <w:lang w:val="en-US"/>
+        </w:rPr>
+        <w:t>increases a consumer’s access to reviews.</w:t>
+      </w:r>
+    </w:p>
+    <w:p>
+      <w:pPr>
+        <w:pStyle w:val="ListParagraph"/>
+        <w:rPr>
+          <w:lang w:val="en-US"/>
+        </w:rPr>
+      </w:pPr>
+    </w:p>
+    <w:p>
+      <w:pPr>
+        <w:pStyle w:val="ListParagraph"/>
+        <w:numPr>
+          <w:ilvl w:val="0"/>
+          <w:numId w:val="2"/>
+        </w:numPr>
+        <w:rPr>
+          <w:lang w:val="en-US"/>
+        </w:rPr>
+      </w:pPr>
+      <w:r>
+        <w:rPr>
+          <w:lang w:val="en-US"/>
+        </w:rPr>
+        <w:t>From consumer’s perspective, almost e</w:t>
+      </w:r>
+      <w:r>
+        <w:rPr>
+          <w:lang w:val="en-US"/>
+        </w:rPr>
+        <w:t>veryone has a Faceb</w:t>
+      </w:r>
+      <w:r>
+        <w:rPr>
+          <w:lang w:val="en-US"/>
+        </w:rPr>
+        <w:t xml:space="preserve">ook or Google account and </w:t>
+      </w:r>
+      <w:r>
+        <w:rPr>
+          <w:lang w:val="en-US"/>
+        </w:rPr>
+        <w:t>is always logged into these accounts. There’s almost no friction when a</w:t>
+      </w:r>
+      <w:r>
+        <w:rPr>
+          <w:lang w:val="en-US"/>
+        </w:rPr>
+        <w:t xml:space="preserve"> user wants to leave a review because t</w:t>
+      </w:r>
+      <w:r>
+        <w:rPr>
+          <w:lang w:val="en-US"/>
+        </w:rPr>
+        <w:t>h</w:t>
+      </w:r>
+      <w:r>
+        <w:rPr>
+          <w:lang w:val="en-US"/>
+        </w:rPr>
+        <w:t>ey don’t have to log in to a different web</w:t>
+      </w:r>
+      <w:r>
+        <w:rPr>
+          <w:lang w:val="en-US"/>
+        </w:rPr>
+        <w:t xml:space="preserve">site or take any other steps. They’re always plugged into Google or Facebook. </w:t>
+      </w:r>
+      <w:r>
+        <w:rPr>
+          <w:lang w:val="en-US"/>
+        </w:rPr>
+        <w:t xml:space="preserve"> This means</w:t>
+      </w:r>
+      <w:r>
+        <w:rPr>
+          <w:lang w:val="en-US"/>
+        </w:rPr>
+        <w:t xml:space="preserve"> more reviews</w:t>
+      </w:r>
+      <w:r>
+        <w:rPr>
+          <w:lang w:val="en-US"/>
+        </w:rPr>
+        <w:t xml:space="preserve"> on these platforms</w:t>
+      </w:r>
+      <w:r>
+        <w:rPr>
+          <w:lang w:val="en-US"/>
+        </w:rPr>
+        <w:t>.</w:t>
+      </w:r>
+    </w:p>
+    <w:p>
+      <w:pPr>
+        <w:pStyle w:val="ListParagraph"/>
+        <w:rPr>
+          <w:lang w:val="en-US"/>
+        </w:rPr>
+      </w:pPr>
+    </w:p>
+    <w:p>
+      <w:pPr>
+        <w:pStyle w:val="ListParagraph"/>
+        <w:numPr>
+          <w:ilvl w:val="0"/>
+          <w:numId w:val="2"/>
+        </w:numPr>
+        <w:rPr>
+          <w:lang w:val="en-US"/>
+        </w:rPr>
+      </w:pPr>
+      <w:r>
+        <w:rPr>
+          <w:lang w:val="en-US"/>
+        </w:rPr>
         <w:lastRenderedPageBreak/>
-        <w:t>Google first began showing review stars with a localized search at the end of 2010. At that time, it was aggregating reviews from other sites:</w:t>
-      </w:r>
-    </w:p>
-    <w:p>
-      <w:r>
-        <w:t>::: Picture 1</w:t>
-      </w:r>
-    </w:p>
-    <w:p>
-      <w:r>
-        <w:t>In a span of a few short years, it</w:t>
-      </w:r>
-      <w:r>
-        <w:t xml:space="preserve"> ha</w:t>
-      </w:r>
-      <w:r>
-        <w:t>s leaped over Yelp, acquired Zagat, and shifted its focus from aggregating reviews to hosting its own. That shift has paid off tremendously, and affected the entire online review ecosystem.</w:t>
-      </w:r>
-    </w:p>
-    <w:p>
-      <w:r>
-        <w:t>:::Picture2</w:t>
-      </w:r>
-    </w:p>
-    <w:p>
-      <w:r>
-        <w:t>According to ReviewTrackers’ data, 63.6 percent of consumers say they are likely to check reviews on Google before visiting a business — more than any other review site.</w:t>
-      </w:r>
-    </w:p>
-    <w:p>
-      <w:r>
-        <w:t>Google has quickly become the</w:t>
-      </w:r>
-      <w:r>
-        <w:t xml:space="preserve"> major force in online reviews, while Yelp is now ranked second at 45.18 percent, followed by TripAdvisor and Facebook.</w:t>
-      </w:r>
-    </w:p>
-    <w:p>
-      <w:r>
-        <w:t>What’s</w:t>
-      </w:r>
-      <w:r>
-        <w:t xml:space="preserve"> interesting about Google reviews — and what makes them dif</w:t>
-      </w:r>
-      <w:r>
-        <w:t>ferent — is that Google search algorithm p</w:t>
-      </w:r>
-      <w:r>
-        <w:t>redicts you’re looking for something nearby and shows you businesses and locations in your vicinity. This accounts for a third of all searches.</w:t>
-      </w:r>
-      <w:r>
-        <w:t xml:space="preserve"> M</w:t>
-      </w:r>
-      <w:r>
-        <w:t>ost website traf</w:t>
-      </w:r>
-      <w:r>
-        <w:t>fic comes through Google, therefore, Google</w:t>
-      </w:r>
-      <w:r>
-        <w:t xml:space="preserve"> effectively </w:t>
-      </w:r>
-      <w:r>
-        <w:t>pre-empts</w:t>
-      </w:r>
-      <w:r>
-        <w:t xml:space="preserve"> other review sites by showing its own star ratings to users before they can click through to </w:t>
-      </w:r>
-      <w:r>
-        <w:t>their search result. This means that</w:t>
-      </w:r>
-      <w:r>
-        <w:t xml:space="preserve"> Google has effectively cut in line, jumping ahead of the major players in the review industry.</w:t>
-      </w:r>
-    </w:p>
-    <w:p>
-      <w:r>
-        <w:t>The takeaway for businesses is clear: almost two-thirds of consumers are saying they’re most likely to check Google reviews, so make sure you’ve claimed your Google My Business listing and are actively watching those reviews for every location of your business.</w:t>
+        <w:t xml:space="preserve">From business </w:t>
+      </w:r>
+      <w:r>
+        <w:rPr>
+          <w:lang w:val="en-US"/>
+        </w:rPr>
+        <w:t xml:space="preserve">perspective, the same holds </w:t>
+      </w:r>
+      <w:r>
+        <w:rPr>
+          <w:lang w:val="en-US"/>
+        </w:rPr>
+        <w:t>true. Almost every business has</w:t>
+      </w:r>
+      <w:r>
+        <w:rPr>
+          <w:lang w:val="en-US"/>
+        </w:rPr>
+        <w:t xml:space="preserve"> a </w:t>
+      </w:r>
+      <w:r>
+        <w:rPr>
+          <w:b/>
+          <w:lang w:val="en-US"/>
+        </w:rPr>
+        <w:t>Google My Business account</w:t>
+      </w:r>
+      <w:r>
+        <w:rPr>
+          <w:lang w:val="en-US"/>
+        </w:rPr>
+        <w:t xml:space="preserve"> </w:t>
+      </w:r>
+      <w:r>
+        <w:rPr>
+          <w:lang w:val="en-US"/>
+        </w:rPr>
+        <w:t xml:space="preserve">—and </w:t>
+      </w:r>
+      <w:r>
+        <w:rPr>
+          <w:lang w:val="en-US"/>
+        </w:rPr>
+        <w:t xml:space="preserve">almost </w:t>
+      </w:r>
+      <w:r>
+        <w:rPr>
+          <w:lang w:val="en-US"/>
+        </w:rPr>
+        <w:t>every business has a Facebook Page or Facebook Business Manager Account. With both businesses and consumers constantly engaged with Google and Facebook, it only makes sense that these platforms become the dominant platforms for customer reviews.</w:t>
       </w:r>
     </w:p>
     <w:p/>
-    <w:p/>
     <w:p>
       <w:pPr>
         <w:rPr>
@@ -589,7 +905,6 @@
         </w:numPr>
       </w:pPr>
       <w:r>
-        <w:lastRenderedPageBreak/>
         <w:t>72% of consumers will take action only after reading a positive review</w:t>
       </w:r>
     </w:p>
@@ -613,332 +928,7 @@
         <w:rPr>
           <w:b/>
           <w:color w:val="C00000"/>
-          <w:lang w:val="en-US"/>
-        </w:rPr>
-        <w:t>Traditional Non-review sites coming out strong</w:t>
-      </w:r>
-    </w:p>
-    <w:p>
-      <w:pPr>
-        <w:pStyle w:val="ListParagraph"/>
-        <w:numPr>
-          <w:ilvl w:val="0"/>
-          <w:numId w:val="2"/>
-        </w:numPr>
-        <w:rPr>
-          <w:lang w:val="en-US"/>
-        </w:rPr>
-      </w:pPr>
-      <w:r>
-        <w:rPr>
-          <w:lang w:val="en-US"/>
-        </w:rPr>
-        <w:t>Consumers are more likely to look on to Google when searching for goods/services but most importantly, they are more likely to leave reviews on Google</w:t>
-      </w:r>
-    </w:p>
-    <w:p>
-      <w:pPr>
-        <w:pStyle w:val="ListParagraph"/>
-        <w:numPr>
-          <w:ilvl w:val="0"/>
-          <w:numId w:val="2"/>
-        </w:numPr>
-        <w:rPr>
-          <w:lang w:val="en-US"/>
-        </w:rPr>
-      </w:pPr>
-      <w:r>
-        <w:rPr>
-          <w:lang w:val="en-US"/>
-        </w:rPr>
-        <w:t>Over half of a business location’s reviews were on Google and Facebook in 2017 and this keeps growing</w:t>
-      </w:r>
-    </w:p>
-    <w:p>
-      <w:pPr>
-        <w:pStyle w:val="ListParagraph"/>
-        <w:numPr>
-          <w:ilvl w:val="0"/>
-          <w:numId w:val="2"/>
-        </w:numPr>
-        <w:rPr>
-          <w:lang w:val="en-US"/>
-        </w:rPr>
-      </w:pPr>
-      <w:r>
-        <w:rPr>
-          <w:lang w:val="en-US"/>
-        </w:rPr>
-        <w:t xml:space="preserve">In the span of a few years, reviews have found a bigger home on </w:t>
-      </w:r>
-      <w:r>
-        <w:rPr>
-          <w:lang w:val="en-US"/>
-        </w:rPr>
-        <w:t>Facebook</w:t>
-      </w:r>
-      <w:r>
-        <w:rPr>
-          <w:lang w:val="en-US"/>
-        </w:rPr>
-        <w:t xml:space="preserve"> and Google than they had on review-only sites like Yelp or TripAdvisor. </w:t>
-      </w:r>
-      <w:r>
-        <w:rPr>
-          <w:lang w:val="en-US"/>
-        </w:rPr>
-        <w:t>This implies that</w:t>
-      </w:r>
-      <w:r>
-        <w:rPr>
-          <w:lang w:val="en-US"/>
-        </w:rPr>
-        <w:t xml:space="preserve"> consumers </w:t>
-      </w:r>
-      <w:r>
-        <w:rPr>
-          <w:lang w:val="en-US"/>
-        </w:rPr>
-        <w:t xml:space="preserve">could hardly </w:t>
-      </w:r>
-      <w:r>
-        <w:rPr>
-          <w:lang w:val="en-US"/>
-        </w:rPr>
-        <w:t>any research about a brand before immediately running into reviews.</w:t>
-      </w:r>
-      <w:r>
-        <w:rPr>
-          <w:lang w:val="en-US"/>
-        </w:rPr>
-        <w:t xml:space="preserve"> This </w:t>
-      </w:r>
-      <w:r>
-        <w:rPr>
-          <w:lang w:val="en-US"/>
-        </w:rPr>
-        <w:t>increases a consumer’s access to reviews.</w:t>
-      </w:r>
-    </w:p>
-    <w:p>
-      <w:pPr>
-        <w:pStyle w:val="ListParagraph"/>
-        <w:rPr>
-          <w:lang w:val="en-US"/>
-        </w:rPr>
-      </w:pPr>
-    </w:p>
-    <w:p>
-      <w:pPr>
-        <w:pStyle w:val="ListParagraph"/>
-        <w:numPr>
-          <w:ilvl w:val="0"/>
-          <w:numId w:val="2"/>
-        </w:numPr>
-        <w:rPr>
-          <w:lang w:val="en-US"/>
-        </w:rPr>
-      </w:pPr>
-      <w:r>
-        <w:rPr>
-          <w:lang w:val="en-US"/>
-        </w:rPr>
-        <w:t>From consumer’s perspective, a</w:t>
-      </w:r>
-      <w:r>
-        <w:rPr>
-          <w:lang w:val="en-US"/>
-        </w:rPr>
-        <w:t>lmost e</w:t>
-      </w:r>
-      <w:r>
-        <w:rPr>
-          <w:lang w:val="en-US"/>
-        </w:rPr>
-        <w:t>veryone has a Faceb</w:t>
-      </w:r>
-      <w:r>
-        <w:rPr>
-          <w:lang w:val="en-US"/>
-        </w:rPr>
-        <w:t xml:space="preserve">ook or Google account and </w:t>
-      </w:r>
-      <w:r>
-        <w:rPr>
-          <w:lang w:val="en-US"/>
-        </w:rPr>
-        <w:t>is always logged into these accounts. There’s almost no friction when a</w:t>
-      </w:r>
-      <w:r>
-        <w:rPr>
-          <w:lang w:val="en-US"/>
-        </w:rPr>
-        <w:t xml:space="preserve"> user wants to leave a review because t</w:t>
-      </w:r>
-      <w:r>
-        <w:rPr>
-          <w:lang w:val="en-US"/>
-        </w:rPr>
-        <w:t xml:space="preserve">hey don’t have to log in to a new site or take any other steps. They’re always plugged into Google or Facebook. </w:t>
-      </w:r>
-      <w:r>
-        <w:rPr>
-          <w:lang w:val="en-US"/>
-        </w:rPr>
-        <w:t xml:space="preserve"> </w:t>
-      </w:r>
-      <w:r>
-        <w:rPr>
-          <w:lang w:val="en-US"/>
-        </w:rPr>
-        <w:t>This means</w:t>
-      </w:r>
-      <w:r>
-        <w:rPr>
-          <w:lang w:val="en-US"/>
-        </w:rPr>
-        <w:t xml:space="preserve"> more reviews</w:t>
-      </w:r>
-      <w:r>
-        <w:rPr>
-          <w:lang w:val="en-US"/>
-        </w:rPr>
-        <w:t xml:space="preserve"> on these platforms</w:t>
-      </w:r>
-      <w:r>
-        <w:rPr>
-          <w:lang w:val="en-US"/>
-        </w:rPr>
-        <w:t>.</w:t>
-      </w:r>
-    </w:p>
-    <w:p>
-      <w:pPr>
-        <w:pStyle w:val="ListParagraph"/>
-        <w:rPr>
-          <w:lang w:val="en-US"/>
-        </w:rPr>
-      </w:pPr>
-    </w:p>
-    <w:p>
-      <w:pPr>
-        <w:pStyle w:val="ListParagraph"/>
-        <w:numPr>
-          <w:ilvl w:val="0"/>
-          <w:numId w:val="2"/>
-        </w:numPr>
-        <w:rPr>
-          <w:lang w:val="en-US"/>
-        </w:rPr>
-      </w:pPr>
-      <w:r>
-        <w:rPr>
-          <w:lang w:val="en-US"/>
-        </w:rPr>
-        <w:t xml:space="preserve">From business </w:t>
-      </w:r>
-      <w:r>
-        <w:rPr>
-          <w:lang w:val="en-US"/>
-        </w:rPr>
-        <w:t xml:space="preserve">perspective, the same holds </w:t>
-      </w:r>
-      <w:r>
-        <w:rPr>
-          <w:lang w:val="en-US"/>
-        </w:rPr>
-        <w:t>true. Almost every business has</w:t>
-      </w:r>
-      <w:r>
-        <w:rPr>
-          <w:lang w:val="en-US"/>
-        </w:rPr>
-        <w:t xml:space="preserve"> a </w:t>
-      </w:r>
-      <w:r>
-        <w:rPr>
-          <w:b/>
-          <w:lang w:val="en-US"/>
-        </w:rPr>
-        <w:t>Google My Business account</w:t>
-      </w:r>
-      <w:r>
-        <w:rPr>
-          <w:lang w:val="en-US"/>
-        </w:rPr>
-        <w:t xml:space="preserve"> </w:t>
-      </w:r>
-      <w:r>
-        <w:rPr>
-          <w:lang w:val="en-US"/>
-        </w:rPr>
-        <w:t xml:space="preserve">—and </w:t>
-      </w:r>
-      <w:r>
-        <w:rPr>
-          <w:lang w:val="en-US"/>
-        </w:rPr>
-        <w:t xml:space="preserve">almost </w:t>
-      </w:r>
-      <w:r>
-        <w:rPr>
-          <w:lang w:val="en-US"/>
-        </w:rPr>
-        <w:t xml:space="preserve">every business has a Facebook Page or Facebook Business Manager </w:t>
-      </w:r>
-      <w:r>
-        <w:rPr>
-          <w:lang w:val="en-US"/>
-        </w:rPr>
-        <w:t>Account</w:t>
-      </w:r>
-      <w:r>
-        <w:rPr>
-          <w:lang w:val="en-US"/>
-        </w:rPr>
-        <w:t>. With both businesses and consumers constantly engaged with Google and Facebook, it only makes sense that these platforms become the dominant platforms for customer reviews.</w:t>
-      </w:r>
-    </w:p>
-    <w:p>
-      <w:pPr>
-        <w:pStyle w:val="ListParagraph"/>
-        <w:rPr>
-          <w:lang w:val="en-US"/>
-        </w:rPr>
-      </w:pPr>
-    </w:p>
-    <w:p>
-      <w:pPr>
-        <w:pStyle w:val="ListParagraph"/>
-        <w:numPr>
-          <w:ilvl w:val="0"/>
-          <w:numId w:val="2"/>
-        </w:numPr>
-        <w:rPr>
-          <w:lang w:val="en-US"/>
-        </w:rPr>
-      </w:pPr>
-      <w:r>
-        <w:rPr>
-          <w:lang w:val="en-US"/>
-        </w:rPr>
-        <w:t>Reviews are getting shorter. With a continuing growth in mobile traffic and more and more reviews appearing on Google and social media, reviews have changed from being a mult</w:t>
-      </w:r>
-      <w:r>
-        <w:rPr>
-          <w:lang w:val="en-US"/>
-        </w:rPr>
-        <w:t>i-paragraph editorial to post of about</w:t>
-      </w:r>
-      <w:r>
-        <w:rPr>
-          <w:lang w:val="en-US"/>
-        </w:rPr>
-        <w:t xml:space="preserve"> 200-character bullet point</w:t>
-      </w:r>
-    </w:p>
-    <w:p>
-      <w:r>
+        </w:rPr>
         <w:t>Current trends</w:t>
       </w:r>
     </w:p>
@@ -959,8 +949,34 @@
         <w:rPr>
           <w:lang w:val="en-US"/>
         </w:rPr>
-        <w:t>: Unlike before when reviews used to be like mini-essays, their lengths are almost the length of a tweet, more direct and straight to the point</w:t>
-      </w:r>
+        <w:t xml:space="preserve">: </w:t>
+      </w:r>
+      <w:r>
+        <w:rPr>
+          <w:lang w:val="en-US"/>
+        </w:rPr>
+        <w:t xml:space="preserve">with more and more growth in mobile traffic and more and more reviews appearing on Google and social media, </w:t>
+      </w:r>
+      <w:r>
+        <w:rPr>
+          <w:lang w:val="en-US"/>
+        </w:rPr>
+        <w:t>reviews</w:t>
+      </w:r>
+      <w:r>
+        <w:rPr>
+          <w:lang w:val="en-US"/>
+        </w:rPr>
+        <w:t xml:space="preserve"> are no longer dropped </w:t>
+      </w:r>
+      <w:r>
+        <w:rPr>
+          <w:lang w:val="en-US"/>
+        </w:rPr>
+        <w:t>like mini-essays, their lengths are almost the length of a tweet, more direct and straight to the point</w:t>
+      </w:r>
+      <w:bookmarkStart w:id="0" w:name="_GoBack"/>
+      <w:bookmarkEnd w:id="0"/>
     </w:p>
     <w:p>
       <w:pPr>
@@ -979,7 +995,19 @@
         <w:rPr>
           <w:lang w:val="en-US"/>
         </w:rPr>
-        <w:t>: Since people are mostly logged in on Facebook and Google, it has become much easier to leave a positive review after a positive experience from a business, they do this without the need to log in to a separate website. Going to separate website to drop a review can happen when a user has really been fired up by a bad experience. This has led to a lot of more negative than positive reviews in the past</w:t>
+        <w:t xml:space="preserve">: Since people are mostly logged in on Facebook and Google, it has become much easier to leave a positive review after a positive experience from a </w:t>
+      </w:r>
+      <w:r>
+        <w:rPr>
+          <w:lang w:val="en-US"/>
+        </w:rPr>
+        <w:t>business;</w:t>
+      </w:r>
+      <w:r>
+        <w:rPr>
+          <w:lang w:val="en-US"/>
+        </w:rPr>
+        <w:t xml:space="preserve"> they do this without the need to log in to a separate website. Going to separate website to drop a review can happen when a user has really been fired up by a bad experience. This has led to a lot of more negative than positive reviews in the past</w:t>
       </w:r>
     </w:p>
     <w:p>
@@ -1319,10 +1347,18 @@
         <w:t xml:space="preserve">the takeaway from this is that </w:t>
       </w:r>
       <w:r>
-        <w:t>review responses make a real and measurable difference — not just to the consumer who leaves the review, but to everyone else who visits the bu</w:t>
-      </w:r>
-      <w:r>
-        <w:t xml:space="preserve">siness’s review page.  Just as shown above, </w:t>
+        <w:t xml:space="preserve">review responses make a real and measurable difference — not just to the consumer who leaves the review, but to everyone else who visits the </w:t>
+      </w:r>
+      <w:proofErr w:type="gramStart"/>
+      <w:r>
+        <w:t>bu</w:t>
+      </w:r>
+      <w:r>
+        <w:t>siness’s</w:t>
+      </w:r>
+      <w:proofErr w:type="gramEnd"/>
+      <w:r>
+        <w:t xml:space="preserve"> review page.  Just as shown above, </w:t>
       </w:r>
       <w:r>
         <w:t xml:space="preserve">almost </w:t>
@@ -2805,6 +2841,7 @@
   <w:style w:type="character" w:default="1" w:styleId="DefaultParagraphFont">
     <w:name w:val="Default Paragraph Font"/>
     <w:uiPriority w:val="1"/>
+    <w:semiHidden/>
     <w:unhideWhenUsed/>
   </w:style>
   <w:style w:type="table" w:default="1" w:styleId="TableNormal">
@@ -3047,6 +3084,7 @@
   <w:style w:type="character" w:default="1" w:styleId="DefaultParagraphFont">
     <w:name w:val="Default Paragraph Font"/>
     <w:uiPriority w:val="1"/>
+    <w:semiHidden/>
     <w:unhideWhenUsed/>
   </w:style>
   <w:style w:type="table" w:default="1" w:styleId="TableNormal">

</xml_diff>